<commit_message>
Add parts 1 and 4 to writeup
</commit_message>
<xml_diff>
--- a/writeup.docx
+++ b/writeup.docx
@@ -3,115 +3,277 @@
 <w:document xmlns:wpc="http://schemas.microsoft.com/office/word/2010/wordprocessingCanvas" xmlns:cx="http://schemas.microsoft.com/office/drawing/2014/chartex" xmlns:cx1="http://schemas.microsoft.com/office/drawing/2015/9/8/chartex" xmlns:cx2="http://schemas.microsoft.com/office/drawing/2015/10/21/chartex" xmlns:cx3="http://schemas.microsoft.com/office/drawing/2016/5/9/chartex" xmlns:cx4="http://schemas.microsoft.com/office/drawing/2016/5/10/chartex" xmlns:cx5="http://schemas.microsoft.com/office/drawing/2016/5/11/chartex" xmlns:cx6="http://schemas.microsoft.com/office/drawing/2016/5/12/chartex" xmlns:cx7="http://schemas.microsoft.com/office/drawing/2016/5/13/chartex" xmlns:cx8="http://schemas.microsoft.com/office/drawing/2016/5/14/chartex" xmlns:mc="http://schemas.openxmlformats.org/markup-compatibility/2006" xmlns:aink="http://schemas.microsoft.com/office/drawing/2016/ink" xmlns:am3d="http://schemas.microsoft.com/office/drawing/2017/model3d" xmlns:o="urn:schemas-microsoft-com:office:office" xmlns:r="http://schemas.openxmlformats.org/officeDocument/2006/relationships" xmlns:m="http://schemas.openxmlformats.org/officeDocument/2006/math" xmlns:v="urn:schemas-microsoft-com:vml" xmlns:wp14="http://schemas.microsoft.com/office/word/2010/wordprocessingDrawing" xmlns:wp="http://schemas.openxmlformats.org/drawingml/2006/wordprocessingDrawing" xmlns:w10="urn:schemas-microsoft-com:office:word" xmlns:w="http://schemas.openxmlformats.org/wordprocessingml/2006/main" xmlns:w14="http://schemas.microsoft.com/office/word/2010/wordml" xmlns:w15="http://schemas.microsoft.com/office/word/2012/wordml" xmlns:w16cid="http://schemas.microsoft.com/office/word/2016/wordml/cid" xmlns:w16se="http://schemas.microsoft.com/office/word/2015/wordml/symex" xmlns:wpg="http://schemas.microsoft.com/office/word/2010/wordprocessingGroup" xmlns:wpi="http://schemas.microsoft.com/office/word/2010/wordprocessingInk" xmlns:wne="http://schemas.microsoft.com/office/word/2006/wordml" xmlns:wps="http://schemas.microsoft.com/office/word/2010/wordprocessingShape" mc:Ignorable="w14 w15 w16se w16cid wp14">
   <w:body>
     <w:p>
-      <w:r>
-        <w:rPr>
+      <w:pPr>
+        <w:jc w:val="center"/>
+        <w:rPr>
+          <w:rFonts w:ascii="Times New Roman" w:hAnsi="Times New Roman" w:cs="Times New Roman"/>
+          <w:sz w:val="24"/>
+          <w:szCs w:val="24"/>
+        </w:rPr>
+      </w:pPr>
+      <w:r>
+        <w:rPr>
+          <w:rFonts w:ascii="Times New Roman" w:hAnsi="Times New Roman" w:cs="Times New Roman"/>
+          <w:sz w:val="24"/>
+          <w:szCs w:val="24"/>
+        </w:rPr>
+        <w:t>Big Data Project Two</w:t>
+      </w:r>
+    </w:p>
+    <w:p>
+      <w:pPr>
+        <w:jc w:val="center"/>
+        <w:rPr>
+          <w:rFonts w:ascii="Times New Roman" w:hAnsi="Times New Roman" w:cs="Times New Roman"/>
+          <w:sz w:val="24"/>
+          <w:szCs w:val="24"/>
+        </w:rPr>
+      </w:pPr>
+    </w:p>
+    <w:p>
+      <w:pPr>
+        <w:rPr>
+          <w:rFonts w:ascii="Times New Roman" w:hAnsi="Times New Roman" w:cs="Times New Roman"/>
+          <w:sz w:val="24"/>
+          <w:szCs w:val="24"/>
+        </w:rPr>
+      </w:pPr>
+      <w:r>
+        <w:rPr>
+          <w:rFonts w:ascii="Times New Roman" w:hAnsi="Times New Roman" w:cs="Times New Roman"/>
+          <w:sz w:val="24"/>
+          <w:szCs w:val="24"/>
+        </w:rPr>
+        <w:t>Matt Gilmore</w:t>
+      </w:r>
+    </w:p>
+    <w:p>
+      <w:pPr>
+        <w:rPr>
+          <w:rFonts w:ascii="Times New Roman" w:hAnsi="Times New Roman" w:cs="Times New Roman"/>
+          <w:sz w:val="24"/>
+          <w:szCs w:val="24"/>
+        </w:rPr>
+      </w:pPr>
+      <w:r>
+        <w:rPr>
+          <w:rFonts w:ascii="Times New Roman" w:hAnsi="Times New Roman" w:cs="Times New Roman"/>
+          <w:sz w:val="24"/>
+          <w:szCs w:val="24"/>
+        </w:rPr>
+        <w:t>Eric Wendt</w:t>
+      </w:r>
+    </w:p>
+    <w:p>
+      <w:pPr>
+        <w:rPr>
+          <w:rFonts w:ascii="Times New Roman" w:hAnsi="Times New Roman" w:cs="Times New Roman"/>
+          <w:sz w:val="24"/>
+          <w:szCs w:val="24"/>
+        </w:rPr>
+      </w:pPr>
+      <w:r>
+        <w:rPr>
+          <w:rFonts w:ascii="Times New Roman" w:hAnsi="Times New Roman" w:cs="Times New Roman"/>
+          <w:sz w:val="24"/>
+          <w:szCs w:val="24"/>
+        </w:rPr>
+        <w:t>Braden Meyerhoefer</w:t>
+      </w:r>
+    </w:p>
+    <w:p>
+      <w:pPr>
+        <w:rPr>
+          <w:rFonts w:ascii="Times New Roman" w:hAnsi="Times New Roman" w:cs="Times New Roman"/>
+          <w:sz w:val="24"/>
+          <w:szCs w:val="24"/>
+        </w:rPr>
+      </w:pPr>
+      <w:r>
+        <w:rPr>
+          <w:rFonts w:ascii="Times New Roman" w:hAnsi="Times New Roman" w:cs="Times New Roman"/>
+          <w:sz w:val="24"/>
+          <w:szCs w:val="24"/>
+        </w:rPr>
+        <w:t>Nabi Akram</w:t>
+      </w:r>
+    </w:p>
+    <w:p>
+      <w:pPr>
+        <w:rPr>
+          <w:rFonts w:ascii="Times New Roman" w:hAnsi="Times New Roman" w:cs="Times New Roman"/>
+          <w:sz w:val="24"/>
+          <w:szCs w:val="24"/>
+        </w:rPr>
+      </w:pPr>
+      <w:r>
+        <w:rPr>
+          <w:rFonts w:ascii="Times New Roman" w:hAnsi="Times New Roman" w:cs="Times New Roman"/>
+          <w:sz w:val="24"/>
+          <w:szCs w:val="24"/>
+        </w:rPr>
+        <w:t>Rahmana M</w:t>
+      </w:r>
+      <w:r>
+        <w:rPr>
+          <w:rFonts w:ascii="Times New Roman" w:hAnsi="Times New Roman" w:cs="Times New Roman"/>
+          <w:sz w:val="24"/>
+          <w:szCs w:val="24"/>
+        </w:rPr>
+        <w:t>uhammad</w:t>
+      </w:r>
+    </w:p>
+    <w:p>
+      <w:pPr>
+        <w:rPr>
+          <w:rFonts w:ascii="Times New Roman" w:hAnsi="Times New Roman" w:cs="Times New Roman"/>
+          <w:sz w:val="24"/>
+          <w:szCs w:val="24"/>
+        </w:rPr>
+      </w:pPr>
+    </w:p>
+    <w:p>
+      <w:pPr>
+        <w:rPr>
+          <w:rFonts w:ascii="Times New Roman" w:hAnsi="Times New Roman" w:cs="Times New Roman"/>
+          <w:b/>
+          <w:bCs/>
+          <w:sz w:val="24"/>
+          <w:szCs w:val="24"/>
+        </w:rPr>
+      </w:pPr>
+      <w:r>
+        <w:rPr>
+          <w:rFonts w:ascii="Times New Roman" w:hAnsi="Times New Roman" w:cs="Times New Roman"/>
+          <w:b/>
+          <w:bCs/>
+          <w:sz w:val="24"/>
+          <w:szCs w:val="24"/>
+        </w:rPr>
+        <w:t>Part 1</w:t>
+      </w:r>
+    </w:p>
+    <w:p>
+      <w:pPr>
+        <w:rPr>
+          <w:rFonts w:ascii="Times New Roman" w:hAnsi="Times New Roman" w:cs="Times New Roman"/>
+          <w:sz w:val="24"/>
+          <w:szCs w:val="24"/>
+        </w:rPr>
+      </w:pPr>
+    </w:p>
+    <w:p>
+      <w:pPr>
+        <w:rPr>
+          <w:rFonts w:ascii="Times New Roman" w:hAnsi="Times New Roman" w:cs="Times New Roman"/>
+          <w:sz w:val="24"/>
+          <w:szCs w:val="24"/>
+        </w:rPr>
+      </w:pPr>
+      <w:r>
+        <w:rPr>
+          <w:rFonts w:ascii="Times New Roman" w:hAnsi="Times New Roman" w:cs="Times New Roman"/>
+          <w:sz w:val="24"/>
+          <w:szCs w:val="24"/>
+        </w:rPr>
+        <w:t>Below are the pairwise plots for all attributes of the dataset</w:t>
+      </w:r>
+      <w:r>
+        <w:rPr>
+          <w:rFonts w:ascii="Times New Roman" w:hAnsi="Times New Roman" w:cs="Times New Roman"/>
+          <w:sz w:val="24"/>
+          <w:szCs w:val="24"/>
+        </w:rPr>
+        <w:t xml:space="preserve"> to view correlation patterns</w:t>
+      </w:r>
+      <w:r>
+        <w:rPr>
+          <w:rFonts w:ascii="Times New Roman" w:hAnsi="Times New Roman" w:cs="Times New Roman"/>
+          <w:sz w:val="24"/>
+          <w:szCs w:val="24"/>
+        </w:rPr>
+        <w:t>.</w:t>
+      </w:r>
+      <w:r>
+        <w:rPr>
+          <w:rFonts w:ascii="Times New Roman" w:hAnsi="Times New Roman" w:cs="Times New Roman"/>
+          <w:sz w:val="24"/>
+          <w:szCs w:val="24"/>
+        </w:rPr>
+        <w:t xml:space="preserve"> The R functions used for this part are: </w:t>
+      </w:r>
+    </w:p>
+    <w:p>
+      <w:pPr>
+        <w:rPr>
+          <w:rFonts w:ascii="Times New Roman" w:hAnsi="Times New Roman" w:cs="Times New Roman"/>
+          <w:sz w:val="24"/>
+          <w:szCs w:val="24"/>
+        </w:rPr>
+      </w:pPr>
+      <w:r>
+        <w:rPr>
+          <w:rFonts w:ascii="Times New Roman" w:hAnsi="Times New Roman" w:cs="Times New Roman"/>
+          <w:sz w:val="24"/>
+          <w:szCs w:val="24"/>
+        </w:rPr>
+        <w:t>pairs(numeric_data)</w:t>
+      </w:r>
+    </w:p>
+    <w:p>
+      <w:pPr>
+        <w:rPr>
+          <w:rFonts w:ascii="Times New Roman" w:hAnsi="Times New Roman" w:cs="Times New Roman"/>
+          <w:sz w:val="24"/>
+          <w:szCs w:val="24"/>
+        </w:rPr>
+      </w:pPr>
+      <w:r>
+        <w:rPr>
+          <w:rFonts w:ascii="Times New Roman" w:hAnsi="Times New Roman" w:cs="Times New Roman"/>
+          <w:sz w:val="24"/>
+          <w:szCs w:val="24"/>
+        </w:rPr>
+        <w:t>splom(~numeric_data[1:4])</w:t>
+      </w:r>
+    </w:p>
+    <w:p>
+      <w:pPr>
+        <w:rPr>
+          <w:rFonts w:ascii="Times New Roman" w:hAnsi="Times New Roman" w:cs="Times New Roman"/>
+          <w:sz w:val="24"/>
+          <w:szCs w:val="24"/>
+        </w:rPr>
+      </w:pPr>
+      <w:r>
+        <w:rPr>
+          <w:rFonts w:ascii="Times New Roman" w:hAnsi="Times New Roman" w:cs="Times New Roman"/>
+          <w:sz w:val="24"/>
+          <w:szCs w:val="24"/>
+        </w:rPr>
+        <w:t>cor(numeric_data[,i],numeric_data[,j])</w:t>
+      </w:r>
+    </w:p>
+    <w:p>
+      <w:pPr>
+        <w:rPr>
+          <w:rFonts w:ascii="Times New Roman" w:hAnsi="Times New Roman" w:cs="Times New Roman"/>
+          <w:sz w:val="24"/>
+          <w:szCs w:val="24"/>
+        </w:rPr>
+      </w:pPr>
+      <w:r>
+        <w:rPr>
+          <w:rFonts w:ascii="Times New Roman" w:hAnsi="Times New Roman" w:cs="Times New Roman"/>
           <w:noProof/>
+          <w:sz w:val="24"/>
+          <w:szCs w:val="24"/>
         </w:rPr>
         <w:drawing>
-          <wp:inline distT="0" distB="0" distL="0" distR="0" wp14:anchorId="28540C23" wp14:editId="4707EC55">
-            <wp:extent cx="5600700" cy="5581650"/>
-            <wp:effectExtent l="0" t="0" r="0" b="0"/>
+          <wp:inline distT="0" distB="0" distL="0" distR="0" wp14:anchorId="28540C23" wp14:editId="61124939">
+            <wp:extent cx="3933869" cy="3920490"/>
+            <wp:effectExtent l="0" t="0" r="9525" b="3810"/>
             <wp:docPr id="1" name="Picture 1"/>
-            <wp:cNvGraphicFramePr>
-              <a:graphicFrameLocks xmlns:a="http://schemas.openxmlformats.org/drawingml/2006/main" noChangeAspect="1"/>
-            </wp:cNvGraphicFramePr>
-            <a:graphic xmlns:a="http://schemas.openxmlformats.org/drawingml/2006/main">
-              <a:graphicData uri="http://schemas.openxmlformats.org/drawingml/2006/picture">
-                <pic:pic xmlns:pic="http://schemas.openxmlformats.org/drawingml/2006/picture">
-                  <pic:nvPicPr>
-                    <pic:cNvPr id="1" name=""/>
-                    <pic:cNvPicPr/>
-                  </pic:nvPicPr>
-                  <pic:blipFill>
-                    <a:blip r:embed="rId4"/>
-                    <a:stretch>
-                      <a:fillRect/>
-                    </a:stretch>
-                  </pic:blipFill>
-                  <pic:spPr>
-                    <a:xfrm>
-                      <a:off x="0" y="0"/>
-                      <a:ext cx="5600700" cy="5581650"/>
-                    </a:xfrm>
-                    <a:prstGeom prst="rect">
-                      <a:avLst/>
-                    </a:prstGeom>
-                  </pic:spPr>
-                </pic:pic>
-              </a:graphicData>
-            </a:graphic>
-          </wp:inline>
-        </w:drawing>
-      </w:r>
-    </w:p>
-    <w:p>
-      <w:r>
-        <w:rPr>
-          <w:noProof/>
-        </w:rPr>
-        <w:lastRenderedPageBreak/>
-        <w:drawing>
-          <wp:inline distT="0" distB="0" distL="0" distR="0" wp14:anchorId="2B6B71D6" wp14:editId="28AC626D">
-            <wp:extent cx="5476875" cy="5553075"/>
-            <wp:effectExtent l="0" t="0" r="9525" b="9525"/>
-            <wp:docPr id="2" name="Picture 2"/>
-            <wp:cNvGraphicFramePr>
-              <a:graphicFrameLocks xmlns:a="http://schemas.openxmlformats.org/drawingml/2006/main" noChangeAspect="1"/>
-            </wp:cNvGraphicFramePr>
-            <a:graphic xmlns:a="http://schemas.openxmlformats.org/drawingml/2006/main">
-              <a:graphicData uri="http://schemas.openxmlformats.org/drawingml/2006/picture">
-                <pic:pic xmlns:pic="http://schemas.openxmlformats.org/drawingml/2006/picture">
-                  <pic:nvPicPr>
-                    <pic:cNvPr id="1" name=""/>
-                    <pic:cNvPicPr/>
-                  </pic:nvPicPr>
-                  <pic:blipFill>
-                    <a:blip r:embed="rId5"/>
-                    <a:stretch>
-                      <a:fillRect/>
-                    </a:stretch>
-                  </pic:blipFill>
-                  <pic:spPr>
-                    <a:xfrm>
-                      <a:off x="0" y="0"/>
-                      <a:ext cx="5476875" cy="5553075"/>
-                    </a:xfrm>
-                    <a:prstGeom prst="rect">
-                      <a:avLst/>
-                    </a:prstGeom>
-                  </pic:spPr>
-                </pic:pic>
-              </a:graphicData>
-            </a:graphic>
-          </wp:inline>
-        </w:drawing>
-      </w:r>
-    </w:p>
-    <w:p>
-      <w:pPr>
-        <w:rPr>
-          <w:noProof/>
-        </w:rPr>
-      </w:pPr>
-    </w:p>
-    <w:p>
-      <w:pPr>
-        <w:rPr>
-          <w:noProof/>
-        </w:rPr>
-      </w:pPr>
-    </w:p>
-    <w:p>
-      <w:r>
-        <w:rPr>
-          <w:noProof/>
-        </w:rPr>
-        <w:lastRenderedPageBreak/>
-        <w:drawing>
-          <wp:inline distT="0" distB="0" distL="0" distR="0" wp14:anchorId="170D3F4A" wp14:editId="147936B4">
-            <wp:extent cx="5572125" cy="5553075"/>
-            <wp:effectExtent l="0" t="0" r="9525" b="9525"/>
-            <wp:docPr id="3" name="Picture 3"/>
             <wp:cNvGraphicFramePr>
               <a:graphicFrameLocks xmlns:a="http://schemas.openxmlformats.org/drawingml/2006/main" noChangeAspect="1"/>
             </wp:cNvGraphicFramePr>
@@ -131,7 +293,7 @@
                   <pic:spPr>
                     <a:xfrm>
                       <a:off x="0" y="0"/>
-                      <a:ext cx="5572125" cy="5553075"/>
+                      <a:ext cx="3959291" cy="3945826"/>
                     </a:xfrm>
                     <a:prstGeom prst="rect">
                       <a:avLst/>
@@ -144,18 +306,27 @@
         </w:drawing>
       </w:r>
     </w:p>
-    <w:p/>
-    <w:p>
-      <w:r>
-        <w:rPr>
+    <w:p>
+      <w:pPr>
+        <w:rPr>
+          <w:rFonts w:ascii="Times New Roman" w:hAnsi="Times New Roman" w:cs="Times New Roman"/>
+          <w:sz w:val="24"/>
+          <w:szCs w:val="24"/>
+        </w:rPr>
+      </w:pPr>
+      <w:r>
+        <w:rPr>
+          <w:rFonts w:ascii="Times New Roman" w:hAnsi="Times New Roman" w:cs="Times New Roman"/>
           <w:noProof/>
+          <w:sz w:val="24"/>
+          <w:szCs w:val="24"/>
         </w:rPr>
         <w:lastRenderedPageBreak/>
         <w:drawing>
-          <wp:inline distT="0" distB="0" distL="0" distR="0" wp14:anchorId="1D5CB7C7" wp14:editId="3D9F1E53">
-            <wp:extent cx="5629275" cy="5591175"/>
-            <wp:effectExtent l="0" t="0" r="9525" b="9525"/>
-            <wp:docPr id="4" name="Picture 4"/>
+          <wp:inline distT="0" distB="0" distL="0" distR="0" wp14:anchorId="2B6B71D6" wp14:editId="3FEA2E12">
+            <wp:extent cx="3784023" cy="3836670"/>
+            <wp:effectExtent l="0" t="0" r="6985" b="0"/>
+            <wp:docPr id="2" name="Picture 2"/>
             <wp:cNvGraphicFramePr>
               <a:graphicFrameLocks xmlns:a="http://schemas.openxmlformats.org/drawingml/2006/main" noChangeAspect="1"/>
             </wp:cNvGraphicFramePr>
@@ -175,7 +346,7 @@
                   <pic:spPr>
                     <a:xfrm>
                       <a:off x="0" y="0"/>
-                      <a:ext cx="5629275" cy="5591175"/>
+                      <a:ext cx="3793748" cy="3846530"/>
                     </a:xfrm>
                     <a:prstGeom prst="rect">
                       <a:avLst/>
@@ -189,16 +360,25 @@
       </w:r>
     </w:p>
     <w:p>
-      <w:r>
-        <w:rPr>
+      <w:pPr>
+        <w:rPr>
+          <w:rFonts w:ascii="Times New Roman" w:hAnsi="Times New Roman" w:cs="Times New Roman"/>
+          <w:sz w:val="24"/>
+          <w:szCs w:val="24"/>
+        </w:rPr>
+      </w:pPr>
+      <w:r>
+        <w:rPr>
+          <w:rFonts w:ascii="Times New Roman" w:hAnsi="Times New Roman" w:cs="Times New Roman"/>
           <w:noProof/>
-        </w:rPr>
-        <w:lastRenderedPageBreak/>
+          <w:sz w:val="24"/>
+          <w:szCs w:val="24"/>
+        </w:rPr>
         <w:drawing>
-          <wp:inline distT="0" distB="0" distL="0" distR="0" wp14:anchorId="4A79F2CF" wp14:editId="416A856D">
-            <wp:extent cx="5534025" cy="5619750"/>
-            <wp:effectExtent l="0" t="0" r="9525" b="0"/>
-            <wp:docPr id="5" name="Picture 5"/>
+          <wp:inline distT="0" distB="0" distL="0" distR="0" wp14:anchorId="170D3F4A" wp14:editId="0BD5AA15">
+            <wp:extent cx="3813810" cy="3800770"/>
+            <wp:effectExtent l="0" t="0" r="0" b="9525"/>
+            <wp:docPr id="3" name="Picture 3"/>
             <wp:cNvGraphicFramePr>
               <a:graphicFrameLocks xmlns:a="http://schemas.openxmlformats.org/drawingml/2006/main" noChangeAspect="1"/>
             </wp:cNvGraphicFramePr>
@@ -218,7 +398,7 @@
                   <pic:spPr>
                     <a:xfrm>
                       <a:off x="0" y="0"/>
-                      <a:ext cx="5534025" cy="5619750"/>
+                      <a:ext cx="3830586" cy="3817488"/>
                     </a:xfrm>
                     <a:prstGeom prst="rect">
                       <a:avLst/>
@@ -231,28 +411,1029 @@
         </w:drawing>
       </w:r>
     </w:p>
-    <w:p/>
-    <w:p>
-      <w:r>
-        <w:t>Low-correlation variables:</w:t>
-      </w:r>
-    </w:p>
-    <w:p>
-      <w:r>
-        <w:t>Sex, class</w:t>
-      </w:r>
-    </w:p>
-    <w:p>
-      <w:r>
-        <w:t>High-correlation variables:</w:t>
-      </w:r>
-    </w:p>
-    <w:p>
-      <w:r>
-        <w:t>Hours per week, occupation, education</w:t>
+    <w:p>
+      <w:pPr>
+        <w:rPr>
+          <w:rFonts w:ascii="Times New Roman" w:hAnsi="Times New Roman" w:cs="Times New Roman"/>
+          <w:sz w:val="24"/>
+          <w:szCs w:val="24"/>
+        </w:rPr>
+      </w:pPr>
+    </w:p>
+    <w:p>
+      <w:pPr>
+        <w:rPr>
+          <w:rFonts w:ascii="Times New Roman" w:hAnsi="Times New Roman" w:cs="Times New Roman"/>
+          <w:sz w:val="24"/>
+          <w:szCs w:val="24"/>
+        </w:rPr>
+      </w:pPr>
+      <w:r>
+        <w:rPr>
+          <w:rFonts w:ascii="Times New Roman" w:hAnsi="Times New Roman" w:cs="Times New Roman"/>
+          <w:noProof/>
+          <w:sz w:val="24"/>
+          <w:szCs w:val="24"/>
+        </w:rPr>
+        <w:lastRenderedPageBreak/>
+        <w:drawing>
+          <wp:inline distT="0" distB="0" distL="0" distR="0" wp14:anchorId="1D5CB7C7" wp14:editId="366C8F4F">
+            <wp:extent cx="6598920" cy="6554257"/>
+            <wp:effectExtent l="0" t="0" r="0" b="0"/>
+            <wp:docPr id="4" name="Picture 4"/>
+            <wp:cNvGraphicFramePr>
+              <a:graphicFrameLocks xmlns:a="http://schemas.openxmlformats.org/drawingml/2006/main" noChangeAspect="1"/>
+            </wp:cNvGraphicFramePr>
+            <a:graphic xmlns:a="http://schemas.openxmlformats.org/drawingml/2006/main">
+              <a:graphicData uri="http://schemas.openxmlformats.org/drawingml/2006/picture">
+                <pic:pic xmlns:pic="http://schemas.openxmlformats.org/drawingml/2006/picture">
+                  <pic:nvPicPr>
+                    <pic:cNvPr id="1" name=""/>
+                    <pic:cNvPicPr/>
+                  </pic:nvPicPr>
+                  <pic:blipFill>
+                    <a:blip r:embed="rId9"/>
+                    <a:stretch>
+                      <a:fillRect/>
+                    </a:stretch>
+                  </pic:blipFill>
+                  <pic:spPr>
+                    <a:xfrm>
+                      <a:off x="0" y="0"/>
+                      <a:ext cx="6613186" cy="6568427"/>
+                    </a:xfrm>
+                    <a:prstGeom prst="rect">
+                      <a:avLst/>
+                    </a:prstGeom>
+                  </pic:spPr>
+                </pic:pic>
+              </a:graphicData>
+            </a:graphic>
+          </wp:inline>
+        </w:drawing>
+      </w:r>
+    </w:p>
+    <w:p>
+      <w:pPr>
+        <w:rPr>
+          <w:rFonts w:ascii="Times New Roman" w:hAnsi="Times New Roman" w:cs="Times New Roman"/>
+          <w:sz w:val="24"/>
+          <w:szCs w:val="24"/>
+        </w:rPr>
+      </w:pPr>
+      <w:r>
+        <w:rPr>
+          <w:rFonts w:ascii="Times New Roman" w:hAnsi="Times New Roman" w:cs="Times New Roman"/>
+          <w:noProof/>
+          <w:sz w:val="24"/>
+          <w:szCs w:val="24"/>
+        </w:rPr>
+        <w:lastRenderedPageBreak/>
+        <w:drawing>
+          <wp:inline distT="0" distB="0" distL="0" distR="0" wp14:anchorId="4A79F2CF" wp14:editId="68728C0F">
+            <wp:extent cx="6640830" cy="6743700"/>
+            <wp:effectExtent l="0" t="0" r="7620" b="0"/>
+            <wp:docPr id="5" name="Picture 5"/>
+            <wp:cNvGraphicFramePr>
+              <a:graphicFrameLocks xmlns:a="http://schemas.openxmlformats.org/drawingml/2006/main" noChangeAspect="1"/>
+            </wp:cNvGraphicFramePr>
+            <a:graphic xmlns:a="http://schemas.openxmlformats.org/drawingml/2006/main">
+              <a:graphicData uri="http://schemas.openxmlformats.org/drawingml/2006/picture">
+                <pic:pic xmlns:pic="http://schemas.openxmlformats.org/drawingml/2006/picture">
+                  <pic:nvPicPr>
+                    <pic:cNvPr id="1" name=""/>
+                    <pic:cNvPicPr/>
+                  </pic:nvPicPr>
+                  <pic:blipFill>
+                    <a:blip r:embed="rId10"/>
+                    <a:stretch>
+                      <a:fillRect/>
+                    </a:stretch>
+                  </pic:blipFill>
+                  <pic:spPr>
+                    <a:xfrm>
+                      <a:off x="0" y="0"/>
+                      <a:ext cx="6644666" cy="6747595"/>
+                    </a:xfrm>
+                    <a:prstGeom prst="rect">
+                      <a:avLst/>
+                    </a:prstGeom>
+                  </pic:spPr>
+                </pic:pic>
+              </a:graphicData>
+            </a:graphic>
+          </wp:inline>
+        </w:drawing>
+      </w:r>
+    </w:p>
+    <w:p>
+      <w:pPr>
+        <w:rPr>
+          <w:rFonts w:ascii="Times New Roman" w:hAnsi="Times New Roman" w:cs="Times New Roman"/>
+          <w:sz w:val="24"/>
+          <w:szCs w:val="24"/>
+        </w:rPr>
+      </w:pPr>
+    </w:p>
+    <w:p>
+      <w:pPr>
+        <w:rPr>
+          <w:rFonts w:ascii="Times New Roman" w:hAnsi="Times New Roman" w:cs="Times New Roman"/>
+          <w:sz w:val="24"/>
+          <w:szCs w:val="24"/>
+        </w:rPr>
+      </w:pPr>
+      <w:r>
+        <w:rPr>
+          <w:rFonts w:ascii="Times New Roman" w:hAnsi="Times New Roman" w:cs="Times New Roman"/>
+          <w:sz w:val="24"/>
+          <w:szCs w:val="24"/>
+        </w:rPr>
+        <w:t>The visualization is difficult to discern information from, but we could tell that the l</w:t>
+      </w:r>
+      <w:r>
+        <w:rPr>
+          <w:rFonts w:ascii="Times New Roman" w:hAnsi="Times New Roman" w:cs="Times New Roman"/>
+          <w:sz w:val="24"/>
+          <w:szCs w:val="24"/>
+        </w:rPr>
+        <w:t>ow</w:t>
+      </w:r>
+      <w:r>
+        <w:rPr>
+          <w:rFonts w:ascii="Times New Roman" w:hAnsi="Times New Roman" w:cs="Times New Roman"/>
+          <w:sz w:val="24"/>
+          <w:szCs w:val="24"/>
+        </w:rPr>
+        <w:t xml:space="preserve">est </w:t>
+      </w:r>
+      <w:r>
+        <w:rPr>
+          <w:rFonts w:ascii="Times New Roman" w:hAnsi="Times New Roman" w:cs="Times New Roman"/>
+          <w:sz w:val="24"/>
+          <w:szCs w:val="24"/>
+        </w:rPr>
+        <w:t>correlation variables</w:t>
+      </w:r>
+      <w:r>
+        <w:rPr>
+          <w:rFonts w:ascii="Times New Roman" w:hAnsi="Times New Roman" w:cs="Times New Roman"/>
+          <w:sz w:val="24"/>
+          <w:szCs w:val="24"/>
+        </w:rPr>
+        <w:t xml:space="preserve"> were s</w:t>
+      </w:r>
+      <w:r>
+        <w:rPr>
+          <w:rFonts w:ascii="Times New Roman" w:hAnsi="Times New Roman" w:cs="Times New Roman"/>
+          <w:sz w:val="24"/>
+          <w:szCs w:val="24"/>
+        </w:rPr>
+        <w:t>ex</w:t>
+      </w:r>
+      <w:r>
+        <w:rPr>
+          <w:rFonts w:ascii="Times New Roman" w:hAnsi="Times New Roman" w:cs="Times New Roman"/>
+          <w:sz w:val="24"/>
+          <w:szCs w:val="24"/>
+        </w:rPr>
+        <w:t xml:space="preserve"> and</w:t>
+      </w:r>
+      <w:r>
+        <w:rPr>
+          <w:rFonts w:ascii="Times New Roman" w:hAnsi="Times New Roman" w:cs="Times New Roman"/>
+          <w:sz w:val="24"/>
+          <w:szCs w:val="24"/>
+        </w:rPr>
+        <w:t xml:space="preserve"> clas</w:t>
+      </w:r>
+      <w:r>
+        <w:rPr>
+          <w:rFonts w:ascii="Times New Roman" w:hAnsi="Times New Roman" w:cs="Times New Roman"/>
+          <w:sz w:val="24"/>
+          <w:szCs w:val="24"/>
+        </w:rPr>
+        <w:t>s</w:t>
+      </w:r>
+      <w:r>
+        <w:rPr>
+          <w:rFonts w:ascii="Times New Roman" w:hAnsi="Times New Roman" w:cs="Times New Roman"/>
+          <w:sz w:val="24"/>
+          <w:szCs w:val="24"/>
+        </w:rPr>
+        <w:t>. We next had to use the cor() function to calculate exact correlation results among features</w:t>
+      </w:r>
+      <w:r>
+        <w:rPr>
+          <w:rFonts w:ascii="Times New Roman" w:hAnsi="Times New Roman" w:cs="Times New Roman"/>
+          <w:sz w:val="24"/>
+          <w:szCs w:val="24"/>
+        </w:rPr>
+        <w:t xml:space="preserve"> for more precise measures. We found </w:t>
+      </w:r>
+      <w:r>
+        <w:rPr>
+          <w:rFonts w:ascii="Times New Roman" w:hAnsi="Times New Roman" w:cs="Times New Roman"/>
+          <w:sz w:val="24"/>
+          <w:szCs w:val="24"/>
+        </w:rPr>
+        <w:t>these three correlations</w:t>
+      </w:r>
+      <w:r>
+        <w:rPr>
+          <w:rFonts w:ascii="Times New Roman" w:hAnsi="Times New Roman" w:cs="Times New Roman"/>
+          <w:sz w:val="24"/>
+          <w:szCs w:val="24"/>
+        </w:rPr>
+        <w:t xml:space="preserve"> as the most </w:t>
+      </w:r>
+      <w:r>
+        <w:rPr>
+          <w:rFonts w:ascii="Times New Roman" w:hAnsi="Times New Roman" w:cs="Times New Roman"/>
+          <w:sz w:val="24"/>
+          <w:szCs w:val="24"/>
+        </w:rPr>
+        <w:t>significant:</w:t>
+      </w:r>
+    </w:p>
+    <w:p>
+      <w:pPr>
+        <w:rPr>
+          <w:rFonts w:ascii="Times New Roman" w:hAnsi="Times New Roman" w:cs="Times New Roman"/>
+          <w:sz w:val="24"/>
+          <w:szCs w:val="24"/>
+        </w:rPr>
+      </w:pPr>
+      <w:r>
+        <w:rPr>
+          <w:rFonts w:ascii="Times New Roman" w:hAnsi="Times New Roman" w:cs="Times New Roman"/>
+          <w:sz w:val="24"/>
+          <w:szCs w:val="24"/>
+        </w:rPr>
+        <w:t>For column 4</w:t>
+      </w:r>
+      <w:r>
+        <w:rPr>
+          <w:rFonts w:ascii="Times New Roman" w:hAnsi="Times New Roman" w:cs="Times New Roman"/>
+          <w:sz w:val="24"/>
+          <w:szCs w:val="24"/>
+        </w:rPr>
+        <w:t xml:space="preserve"> </w:t>
+      </w:r>
+      <w:r>
+        <w:rPr>
+          <w:rFonts w:ascii="Times New Roman" w:hAnsi="Times New Roman" w:cs="Times New Roman"/>
+          <w:sz w:val="24"/>
+          <w:szCs w:val="24"/>
+        </w:rPr>
+        <w:t>and column 5</w:t>
+      </w:r>
+      <w:r>
+        <w:rPr>
+          <w:rFonts w:ascii="Times New Roman" w:hAnsi="Times New Roman" w:cs="Times New Roman"/>
+          <w:sz w:val="24"/>
+          <w:szCs w:val="24"/>
+        </w:rPr>
+        <w:t xml:space="preserve"> </w:t>
+      </w:r>
+      <w:r>
+        <w:rPr>
+          <w:rFonts w:ascii="Times New Roman" w:hAnsi="Times New Roman" w:cs="Times New Roman"/>
+          <w:sz w:val="24"/>
+          <w:szCs w:val="24"/>
+        </w:rPr>
+        <w:t>correlation is 0.35915294241097</w:t>
+      </w:r>
+      <w:r>
+        <w:rPr>
+          <w:rFonts w:ascii="Times New Roman" w:hAnsi="Times New Roman" w:cs="Times New Roman"/>
+          <w:sz w:val="24"/>
+          <w:szCs w:val="24"/>
+        </w:rPr>
+        <w:t>.</w:t>
+      </w:r>
+    </w:p>
+    <w:p>
+      <w:pPr>
+        <w:rPr>
+          <w:rFonts w:ascii="Times New Roman" w:hAnsi="Times New Roman" w:cs="Times New Roman"/>
+          <w:sz w:val="24"/>
+          <w:szCs w:val="24"/>
+        </w:rPr>
+      </w:pPr>
+      <w:r>
+        <w:rPr>
+          <w:rFonts w:ascii="Times New Roman" w:hAnsi="Times New Roman" w:cs="Times New Roman"/>
+          <w:sz w:val="24"/>
+          <w:szCs w:val="24"/>
+        </w:rPr>
+        <w:lastRenderedPageBreak/>
+        <w:t>For column 5</w:t>
+      </w:r>
+      <w:r>
+        <w:rPr>
+          <w:rFonts w:ascii="Times New Roman" w:hAnsi="Times New Roman" w:cs="Times New Roman"/>
+          <w:sz w:val="24"/>
+          <w:szCs w:val="24"/>
+        </w:rPr>
+        <w:t xml:space="preserve"> </w:t>
+      </w:r>
+      <w:r>
+        <w:rPr>
+          <w:rFonts w:ascii="Times New Roman" w:hAnsi="Times New Roman" w:cs="Times New Roman"/>
+          <w:sz w:val="24"/>
+          <w:szCs w:val="24"/>
+        </w:rPr>
+        <w:t>and column 15</w:t>
+      </w:r>
+      <w:r>
+        <w:rPr>
+          <w:rFonts w:ascii="Times New Roman" w:hAnsi="Times New Roman" w:cs="Times New Roman"/>
+          <w:sz w:val="24"/>
+          <w:szCs w:val="24"/>
+        </w:rPr>
+        <w:t xml:space="preserve"> </w:t>
+      </w:r>
+      <w:r>
+        <w:rPr>
+          <w:rFonts w:ascii="Times New Roman" w:hAnsi="Times New Roman" w:cs="Times New Roman"/>
+          <w:sz w:val="24"/>
+          <w:szCs w:val="24"/>
+        </w:rPr>
+        <w:t>correlation is 0.335153952690942</w:t>
+      </w:r>
+      <w:r>
+        <w:rPr>
+          <w:rFonts w:ascii="Times New Roman" w:hAnsi="Times New Roman" w:cs="Times New Roman"/>
+          <w:sz w:val="24"/>
+          <w:szCs w:val="24"/>
+        </w:rPr>
+        <w:t>.</w:t>
+      </w:r>
+    </w:p>
+    <w:p>
+      <w:pPr>
+        <w:rPr>
+          <w:rFonts w:ascii="Times New Roman" w:hAnsi="Times New Roman" w:cs="Times New Roman"/>
+          <w:sz w:val="24"/>
+          <w:szCs w:val="24"/>
+        </w:rPr>
+      </w:pPr>
+      <w:r>
+        <w:rPr>
+          <w:rFonts w:ascii="Times New Roman" w:hAnsi="Times New Roman" w:cs="Times New Roman"/>
+          <w:sz w:val="24"/>
+          <w:szCs w:val="24"/>
+        </w:rPr>
+        <w:t>For column 8</w:t>
+      </w:r>
+      <w:r>
+        <w:rPr>
+          <w:rFonts w:ascii="Times New Roman" w:hAnsi="Times New Roman" w:cs="Times New Roman"/>
+          <w:sz w:val="24"/>
+          <w:szCs w:val="24"/>
+        </w:rPr>
+        <w:t xml:space="preserve"> </w:t>
+      </w:r>
+      <w:r>
+        <w:rPr>
+          <w:rFonts w:ascii="Times New Roman" w:hAnsi="Times New Roman" w:cs="Times New Roman"/>
+          <w:sz w:val="24"/>
+          <w:szCs w:val="24"/>
+        </w:rPr>
+        <w:t>and column 10</w:t>
+      </w:r>
+      <w:r>
+        <w:rPr>
+          <w:rFonts w:ascii="Times New Roman" w:hAnsi="Times New Roman" w:cs="Times New Roman"/>
+          <w:sz w:val="24"/>
+          <w:szCs w:val="24"/>
+        </w:rPr>
+        <w:t xml:space="preserve"> </w:t>
+      </w:r>
+      <w:r>
+        <w:rPr>
+          <w:rFonts w:ascii="Times New Roman" w:hAnsi="Times New Roman" w:cs="Times New Roman"/>
+          <w:sz w:val="24"/>
+          <w:szCs w:val="24"/>
+        </w:rPr>
+        <w:t>correlation is -0.582453690049836</w:t>
+      </w:r>
+      <w:r>
+        <w:rPr>
+          <w:rFonts w:ascii="Times New Roman" w:hAnsi="Times New Roman" w:cs="Times New Roman"/>
+          <w:sz w:val="24"/>
+          <w:szCs w:val="24"/>
+        </w:rPr>
+        <w:t>.</w:t>
+      </w:r>
+    </w:p>
+    <w:p>
+      <w:pPr>
+        <w:rPr>
+          <w:rFonts w:ascii="Times New Roman" w:hAnsi="Times New Roman" w:cs="Times New Roman"/>
+          <w:sz w:val="24"/>
+          <w:szCs w:val="24"/>
+        </w:rPr>
+      </w:pPr>
+      <w:r>
+        <w:rPr>
+          <w:rFonts w:ascii="Times New Roman" w:hAnsi="Times New Roman" w:cs="Times New Roman"/>
+          <w:sz w:val="24"/>
+          <w:szCs w:val="24"/>
+        </w:rPr>
+        <w:t xml:space="preserve">Thus </w:t>
+      </w:r>
+      <w:r>
+        <w:rPr>
+          <w:rFonts w:ascii="Times New Roman" w:hAnsi="Times New Roman" w:cs="Times New Roman"/>
+          <w:sz w:val="24"/>
+          <w:szCs w:val="24"/>
+        </w:rPr>
+        <w:t xml:space="preserve">the </w:t>
+      </w:r>
+      <w:r>
+        <w:rPr>
+          <w:rFonts w:ascii="Times New Roman" w:hAnsi="Times New Roman" w:cs="Times New Roman"/>
+          <w:sz w:val="24"/>
+          <w:szCs w:val="24"/>
+        </w:rPr>
+        <w:t xml:space="preserve">strongest correlation by far is between relationship and sex, where the </w:t>
+      </w:r>
+      <w:r>
+        <w:rPr>
+          <w:rFonts w:ascii="Times New Roman" w:hAnsi="Times New Roman" w:cs="Times New Roman"/>
+          <w:sz w:val="24"/>
+          <w:szCs w:val="24"/>
+        </w:rPr>
+        <w:t>correlation is negative.</w:t>
+      </w:r>
+    </w:p>
+    <w:p>
+      <w:pPr>
+        <w:rPr>
+          <w:rFonts w:ascii="Times New Roman" w:hAnsi="Times New Roman" w:cs="Times New Roman"/>
+          <w:sz w:val="24"/>
+          <w:szCs w:val="24"/>
+        </w:rPr>
+      </w:pPr>
+    </w:p>
+    <w:p>
+      <w:pPr>
+        <w:rPr>
+          <w:rFonts w:ascii="Times New Roman" w:hAnsi="Times New Roman" w:cs="Times New Roman"/>
+          <w:sz w:val="24"/>
+          <w:szCs w:val="24"/>
+        </w:rPr>
+      </w:pPr>
+      <w:r>
+        <w:rPr>
+          <w:rFonts w:ascii="Times New Roman" w:hAnsi="Times New Roman" w:cs="Times New Roman"/>
+          <w:b/>
+          <w:bCs/>
+          <w:sz w:val="24"/>
+          <w:szCs w:val="24"/>
+        </w:rPr>
+        <w:t>Part Two</w:t>
+      </w:r>
+    </w:p>
+    <w:p>
+      <w:pPr>
+        <w:rPr>
+          <w:rFonts w:ascii="Times New Roman" w:hAnsi="Times New Roman" w:cs="Times New Roman"/>
+          <w:sz w:val="24"/>
+          <w:szCs w:val="24"/>
+        </w:rPr>
+      </w:pPr>
+    </w:p>
+    <w:p>
+      <w:pPr>
+        <w:rPr>
+          <w:rFonts w:ascii="Times New Roman" w:hAnsi="Times New Roman" w:cs="Times New Roman"/>
+          <w:sz w:val="24"/>
+          <w:szCs w:val="24"/>
+        </w:rPr>
+      </w:pPr>
+      <w:r>
+        <w:rPr>
+          <w:rFonts w:ascii="Times New Roman" w:hAnsi="Times New Roman" w:cs="Times New Roman"/>
+          <w:b/>
+          <w:bCs/>
+          <w:sz w:val="24"/>
+          <w:szCs w:val="24"/>
+        </w:rPr>
+        <w:t>Part Four</w:t>
+      </w:r>
+    </w:p>
+    <w:p>
+      <w:pPr>
+        <w:rPr>
+          <w:rFonts w:ascii="Times New Roman" w:hAnsi="Times New Roman" w:cs="Times New Roman"/>
+          <w:sz w:val="28"/>
+          <w:szCs w:val="28"/>
+        </w:rPr>
+      </w:pPr>
+    </w:p>
+    <w:p>
+      <w:pPr>
+        <w:spacing w:line="360" w:lineRule="auto"/>
+        <w:rPr>
+          <w:rFonts w:ascii="Times New Roman" w:hAnsi="Times New Roman" w:cs="Times New Roman"/>
+          <w:sz w:val="24"/>
+          <w:szCs w:val="24"/>
+        </w:rPr>
+      </w:pPr>
+      <w:r>
+        <w:rPr>
+          <w:rFonts w:ascii="Times New Roman" w:hAnsi="Times New Roman" w:cs="Times New Roman"/>
+          <w:sz w:val="24"/>
+          <w:szCs w:val="24"/>
+        </w:rPr>
+        <w:t>For the prediction portion of this assignment, we used the following methods/objects from the sklearn library: LinearRegression, train_test_split, classification_report, confusion_matrix, and accuracy_score.</w:t>
+      </w:r>
+    </w:p>
+    <w:p>
+      <w:pPr>
+        <w:spacing w:line="360" w:lineRule="auto"/>
+        <w:rPr>
+          <w:rFonts w:ascii="Times New Roman" w:hAnsi="Times New Roman" w:cs="Times New Roman"/>
+          <w:sz w:val="24"/>
+          <w:szCs w:val="24"/>
+        </w:rPr>
+      </w:pPr>
+    </w:p>
+    <w:p>
+      <w:pPr>
+        <w:spacing w:line="360" w:lineRule="auto"/>
+        <w:rPr>
+          <w:rFonts w:ascii="Times New Roman" w:hAnsi="Times New Roman" w:cs="Times New Roman"/>
+          <w:sz w:val="24"/>
+          <w:szCs w:val="24"/>
+        </w:rPr>
+      </w:pPr>
+      <w:r>
+        <w:rPr>
+          <w:rFonts w:ascii="Times New Roman" w:hAnsi="Times New Roman" w:cs="Times New Roman"/>
+          <w:sz w:val="24"/>
+          <w:szCs w:val="24"/>
+        </w:rPr>
+        <w:t>Our exploration of the data using the various visualizations did not reveal any obvious correlations between the various fields, so we first tested training a linear model using all of the fields. Then, to see if we could make it better, we tried various combinations of fields that we intuitively thought would be good (like education and occupation for instance). Below are the results for each, we used used sklearn’s train_test_split to generate training and testing sets at the various breaks requested (50/50,60/40,70/30), but included in this report is just the 70/30 results as the larger training sets gave the best. Models were evaluated using sklearn’s various evaluation methods that we listed above. In the data below, first you will see the fields used to make the model, then the accuracy_score, the confusion_matrix, and the classification_report. Not all tests are shown, but enough is included in the report to demonstrate our conclusion that the model perform</w:t>
+      </w:r>
+      <w:r>
+        <w:rPr>
+          <w:rFonts w:ascii="Times New Roman" w:hAnsi="Times New Roman" w:cs="Times New Roman"/>
+          <w:sz w:val="24"/>
+          <w:szCs w:val="24"/>
+        </w:rPr>
+        <w:t>ed</w:t>
+      </w:r>
+      <w:r>
+        <w:rPr>
+          <w:rFonts w:ascii="Times New Roman" w:hAnsi="Times New Roman" w:cs="Times New Roman"/>
+          <w:sz w:val="24"/>
+          <w:szCs w:val="24"/>
+        </w:rPr>
+        <w:t xml:space="preserve"> best with all fields included, getting a weighted f1-score of 0.8. Our testing showed that the model’s performance depended not so much on which fields were used, but the number of fields used. This makes sense with our visualizations showing </w:t>
+      </w:r>
+      <w:r>
+        <w:rPr>
+          <w:rFonts w:ascii="Times New Roman" w:hAnsi="Times New Roman" w:cs="Times New Roman"/>
+          <w:sz w:val="24"/>
+          <w:szCs w:val="24"/>
+        </w:rPr>
+        <w:t>only a few</w:t>
       </w:r>
       <w:bookmarkStart w:id="0" w:name="_GoBack"/>
       <w:bookmarkEnd w:id="0"/>
+      <w:r>
+        <w:rPr>
+          <w:rFonts w:ascii="Times New Roman" w:hAnsi="Times New Roman" w:cs="Times New Roman"/>
+          <w:sz w:val="24"/>
+          <w:szCs w:val="24"/>
+        </w:rPr>
+        <w:t xml:space="preserve"> clear correlations; the model does not have clear linear relations so it performs best when the most information is provided.</w:t>
+      </w:r>
+    </w:p>
+    <w:p>
+      <w:pPr>
+        <w:spacing w:line="360" w:lineRule="auto"/>
+      </w:pPr>
+    </w:p>
+    <w:p>
+      <w:pPr>
+        <w:spacing w:line="360" w:lineRule="auto"/>
+      </w:pPr>
+      <w:r>
+        <w:lastRenderedPageBreak/>
+        <w:t>Everything</w:t>
+      </w:r>
+    </w:p>
+    <w:p>
+      <w:pPr>
+        <w:spacing w:line="360" w:lineRule="auto"/>
+      </w:pPr>
+      <w:r>
+        <w:t>0.8267990582454704</w:t>
+      </w:r>
+    </w:p>
+    <w:p>
+      <w:pPr>
+        <w:spacing w:line="360" w:lineRule="auto"/>
+      </w:pPr>
+      <w:r>
+        <w:t>[[7273  277]</w:t>
+      </w:r>
+    </w:p>
+    <w:p>
+      <w:pPr>
+        <w:spacing w:line="360" w:lineRule="auto"/>
+      </w:pPr>
+      <w:r>
+        <w:t xml:space="preserve"> [1415  804]]</w:t>
+      </w:r>
+    </w:p>
+    <w:p>
+      <w:pPr>
+        <w:spacing w:line="360" w:lineRule="auto"/>
+      </w:pPr>
+      <w:r>
+        <w:t xml:space="preserve">              precision    recall  f1-score   support</w:t>
+      </w:r>
+    </w:p>
+    <w:p>
+      <w:pPr>
+        <w:spacing w:line="360" w:lineRule="auto"/>
+      </w:pPr>
+    </w:p>
+    <w:p>
+      <w:pPr>
+        <w:spacing w:line="360" w:lineRule="auto"/>
+      </w:pPr>
+      <w:r>
+        <w:t xml:space="preserve">           0       0.84      0.96      0.90      7550</w:t>
+      </w:r>
+    </w:p>
+    <w:p>
+      <w:pPr>
+        <w:spacing w:line="360" w:lineRule="auto"/>
+      </w:pPr>
+      <w:r>
+        <w:t xml:space="preserve">           1       0.74      0.36      0.49      2219</w:t>
+      </w:r>
+    </w:p>
+    <w:p>
+      <w:pPr>
+        <w:spacing w:line="360" w:lineRule="auto"/>
+      </w:pPr>
+    </w:p>
+    <w:p>
+      <w:pPr>
+        <w:spacing w:line="360" w:lineRule="auto"/>
+      </w:pPr>
+      <w:r>
+        <w:t xml:space="preserve">    accuracy                           0.83      9769</w:t>
+      </w:r>
+    </w:p>
+    <w:p>
+      <w:pPr>
+        <w:spacing w:line="360" w:lineRule="auto"/>
+      </w:pPr>
+      <w:r>
+        <w:t xml:space="preserve">   macro avg       0.79      0.66      0.69      9769</w:t>
+      </w:r>
+    </w:p>
+    <w:p>
+      <w:pPr>
+        <w:spacing w:line="360" w:lineRule="auto"/>
+      </w:pPr>
+      <w:r>
+        <w:t>weighted avg       0.82      0.83      0.80      9769</w:t>
+      </w:r>
+    </w:p>
+    <w:p>
+      <w:pPr>
+        <w:spacing w:line="360" w:lineRule="auto"/>
+      </w:pPr>
+    </w:p>
+    <w:p>
+      <w:pPr>
+        <w:spacing w:line="360" w:lineRule="auto"/>
+      </w:pPr>
+    </w:p>
+    <w:p>
+      <w:pPr>
+        <w:spacing w:line="360" w:lineRule="auto"/>
+      </w:pPr>
+      <w:r>
+        <w:t>[‘age’,’education’]</w:t>
+      </w:r>
+    </w:p>
+    <w:p>
+      <w:pPr>
+        <w:spacing w:line="360" w:lineRule="auto"/>
+      </w:pPr>
+      <w:r>
+        <w:t>0.7658921076875832</w:t>
+      </w:r>
+    </w:p>
+    <w:p>
+      <w:pPr>
+        <w:spacing w:line="360" w:lineRule="auto"/>
+      </w:pPr>
+      <w:r>
+        <w:t>[[7461   89]</w:t>
+      </w:r>
+    </w:p>
+    <w:p>
+      <w:pPr>
+        <w:spacing w:line="360" w:lineRule="auto"/>
+      </w:pPr>
+      <w:r>
+        <w:t xml:space="preserve"> [2198   21]]</w:t>
+      </w:r>
+    </w:p>
+    <w:p>
+      <w:pPr>
+        <w:spacing w:line="360" w:lineRule="auto"/>
+      </w:pPr>
+      <w:r>
+        <w:t xml:space="preserve">              precision    recall  f1-score   support</w:t>
+      </w:r>
+    </w:p>
+    <w:p>
+      <w:pPr>
+        <w:spacing w:line="360" w:lineRule="auto"/>
+      </w:pPr>
+    </w:p>
+    <w:p>
+      <w:pPr>
+        <w:spacing w:line="360" w:lineRule="auto"/>
+      </w:pPr>
+      <w:r>
+        <w:t xml:space="preserve">           0       0.77      0.99      0.87      7550</w:t>
+      </w:r>
+    </w:p>
+    <w:p>
+      <w:pPr>
+        <w:spacing w:line="360" w:lineRule="auto"/>
+      </w:pPr>
+      <w:r>
+        <w:t xml:space="preserve">           1       0.19      0.01      0.02      2219</w:t>
+      </w:r>
+    </w:p>
+    <w:p>
+      <w:pPr>
+        <w:spacing w:line="360" w:lineRule="auto"/>
+      </w:pPr>
+    </w:p>
+    <w:p>
+      <w:pPr>
+        <w:spacing w:line="360" w:lineRule="auto"/>
+      </w:pPr>
+      <w:r>
+        <w:lastRenderedPageBreak/>
+        <w:t xml:space="preserve">    accuracy                           0.77      9769</w:t>
+      </w:r>
+    </w:p>
+    <w:p>
+      <w:pPr>
+        <w:spacing w:line="360" w:lineRule="auto"/>
+      </w:pPr>
+      <w:r>
+        <w:t xml:space="preserve">   macro avg       0.48      0.50      0.44      9769</w:t>
+      </w:r>
+    </w:p>
+    <w:p>
+      <w:pPr>
+        <w:spacing w:line="360" w:lineRule="auto"/>
+      </w:pPr>
+      <w:r>
+        <w:t>weighted avg       0.64      0.77      0.67      9769</w:t>
+      </w:r>
+    </w:p>
+    <w:p>
+      <w:pPr>
+        <w:spacing w:line="360" w:lineRule="auto"/>
+      </w:pPr>
+    </w:p>
+    <w:p>
+      <w:pPr>
+        <w:spacing w:line="360" w:lineRule="auto"/>
+      </w:pPr>
+      <w:r>
+        <w:t>['age','race','sex'</w:t>
+      </w:r>
+      <w:r>
+        <w:t>]</w:t>
+      </w:r>
+    </w:p>
+    <w:p>
+      <w:pPr>
+        <w:spacing w:line="360" w:lineRule="auto"/>
+      </w:pPr>
+      <w:r>
+        <w:t>0.762206981267274</w:t>
+      </w:r>
+    </w:p>
+    <w:p>
+      <w:pPr>
+        <w:spacing w:line="360" w:lineRule="auto"/>
+      </w:pPr>
+      <w:r>
+        <w:t>[[7405  145]</w:t>
+      </w:r>
+    </w:p>
+    <w:p>
+      <w:pPr>
+        <w:spacing w:line="360" w:lineRule="auto"/>
+      </w:pPr>
+      <w:r>
+        <w:t xml:space="preserve"> [2178   41]]</w:t>
+      </w:r>
+    </w:p>
+    <w:p>
+      <w:pPr>
+        <w:spacing w:line="360" w:lineRule="auto"/>
+      </w:pPr>
+      <w:r>
+        <w:t xml:space="preserve">              precision    recall  f1-score   support</w:t>
+      </w:r>
+    </w:p>
+    <w:p>
+      <w:pPr>
+        <w:spacing w:line="360" w:lineRule="auto"/>
+      </w:pPr>
+    </w:p>
+    <w:p>
+      <w:pPr>
+        <w:spacing w:line="360" w:lineRule="auto"/>
+      </w:pPr>
+      <w:r>
+        <w:t xml:space="preserve">           0       0.77      0.98      0.86      7550</w:t>
+      </w:r>
+    </w:p>
+    <w:p>
+      <w:pPr>
+        <w:spacing w:line="360" w:lineRule="auto"/>
+      </w:pPr>
+      <w:r>
+        <w:t xml:space="preserve">           1       0.22      0.02      0.03      2219</w:t>
+      </w:r>
+    </w:p>
+    <w:p>
+      <w:pPr>
+        <w:spacing w:line="360" w:lineRule="auto"/>
+      </w:pPr>
+    </w:p>
+    <w:p>
+      <w:pPr>
+        <w:spacing w:line="360" w:lineRule="auto"/>
+      </w:pPr>
+      <w:r>
+        <w:t xml:space="preserve">    accuracy                           0.76      9769</w:t>
+      </w:r>
+    </w:p>
+    <w:p>
+      <w:pPr>
+        <w:spacing w:line="360" w:lineRule="auto"/>
+      </w:pPr>
+      <w:r>
+        <w:t xml:space="preserve">   macro avg       0.50      0.50      0.45      9769</w:t>
+      </w:r>
+    </w:p>
+    <w:p>
+      <w:pPr>
+        <w:spacing w:line="360" w:lineRule="auto"/>
+      </w:pPr>
+      <w:r>
+        <w:t>weighted avg       0.65      0.76      0.68      9769</w:t>
+      </w:r>
+    </w:p>
+    <w:p>
+      <w:pPr>
+        <w:spacing w:line="360" w:lineRule="auto"/>
+      </w:pPr>
+    </w:p>
+    <w:p>
+      <w:pPr>
+        <w:spacing w:line="360" w:lineRule="auto"/>
+      </w:pPr>
+    </w:p>
+    <w:p>
+      <w:pPr>
+        <w:spacing w:line="360" w:lineRule="auto"/>
+      </w:pPr>
+    </w:p>
+    <w:p>
+      <w:pPr>
+        <w:spacing w:line="360" w:lineRule="auto"/>
+      </w:pPr>
+    </w:p>
+    <w:p>
+      <w:pPr>
+        <w:spacing w:line="360" w:lineRule="auto"/>
+      </w:pPr>
+      <w:r>
+        <w:t>['age', 'education','race','sex','hours-per-wee</w:t>
+      </w:r>
+      <w:r>
+        <w:t>k</w:t>
+      </w:r>
+      <w:r>
+        <w:t>']</w:t>
+      </w:r>
+    </w:p>
+    <w:p>
+      <w:pPr>
+        <w:spacing w:line="360" w:lineRule="auto"/>
+      </w:pPr>
+      <w:r>
+        <w:t>0.7708056095813287</w:t>
+      </w:r>
+    </w:p>
+    <w:p>
+      <w:pPr>
+        <w:spacing w:line="360" w:lineRule="auto"/>
+      </w:pPr>
+      <w:r>
+        <w:t>[[7345  205]</w:t>
+      </w:r>
+    </w:p>
+    <w:p>
+      <w:pPr>
+        <w:spacing w:line="360" w:lineRule="auto"/>
+      </w:pPr>
+      <w:r>
+        <w:lastRenderedPageBreak/>
+        <w:t xml:space="preserve"> [2034  185]]</w:t>
+      </w:r>
+    </w:p>
+    <w:p>
+      <w:pPr>
+        <w:spacing w:line="360" w:lineRule="auto"/>
+      </w:pPr>
+      <w:r>
+        <w:t xml:space="preserve">              precision    recall  f1-score   support</w:t>
+      </w:r>
+    </w:p>
+    <w:p>
+      <w:pPr>
+        <w:spacing w:line="360" w:lineRule="auto"/>
+      </w:pPr>
+    </w:p>
+    <w:p>
+      <w:pPr>
+        <w:spacing w:line="360" w:lineRule="auto"/>
+      </w:pPr>
+      <w:r>
+        <w:t xml:space="preserve">           0       0.78      0.97      0.87      7550</w:t>
+      </w:r>
+    </w:p>
+    <w:p>
+      <w:pPr>
+        <w:spacing w:line="360" w:lineRule="auto"/>
+      </w:pPr>
+      <w:r>
+        <w:t xml:space="preserve">           1       0.47      0.08      0.14      2219</w:t>
+      </w:r>
+    </w:p>
+    <w:p>
+      <w:pPr>
+        <w:spacing w:line="360" w:lineRule="auto"/>
+      </w:pPr>
+    </w:p>
+    <w:p>
+      <w:pPr>
+        <w:spacing w:line="360" w:lineRule="auto"/>
+      </w:pPr>
+      <w:r>
+        <w:t xml:space="preserve">    accuracy                           0.77      9769</w:t>
+      </w:r>
+    </w:p>
+    <w:p>
+      <w:pPr>
+        <w:spacing w:line="360" w:lineRule="auto"/>
+      </w:pPr>
+      <w:r>
+        <w:t xml:space="preserve">   macro avg       0.63      0.53      0.50      9769</w:t>
+      </w:r>
+    </w:p>
+    <w:p>
+      <w:pPr>
+        <w:spacing w:line="360" w:lineRule="auto"/>
+      </w:pPr>
+      <w:r>
+        <w:t>weighted avg       0.71      0.77      0.70      9769</w:t>
+      </w:r>
+    </w:p>
+    <w:p>
+      <w:pPr>
+        <w:rPr>
+          <w:rFonts w:ascii="Times New Roman" w:hAnsi="Times New Roman" w:cs="Times New Roman"/>
+          <w:sz w:val="24"/>
+          <w:szCs w:val="24"/>
+        </w:rPr>
+      </w:pPr>
     </w:p>
     <w:sectPr>
       <w:pgSz w:w="12240" w:h="15840"/>
@@ -262,6 +1443,56 @@
     </w:sectPr>
   </w:body>
 </w:document>
+</file>
+
+<file path=word/endnotes.xml><?xml version="1.0" encoding="utf-8"?>
+<w:endnotes xmlns:wpc="http://schemas.microsoft.com/office/word/2010/wordprocessingCanvas" xmlns:cx="http://schemas.microsoft.com/office/drawing/2014/chartex" xmlns:cx1="http://schemas.microsoft.com/office/drawing/2015/9/8/chartex" xmlns:cx2="http://schemas.microsoft.com/office/drawing/2015/10/21/chartex" xmlns:cx3="http://schemas.microsoft.com/office/drawing/2016/5/9/chartex" xmlns:cx4="http://schemas.microsoft.com/office/drawing/2016/5/10/chartex" xmlns:cx5="http://schemas.microsoft.com/office/drawing/2016/5/11/chartex" xmlns:cx6="http://schemas.microsoft.com/office/drawing/2016/5/12/chartex" xmlns:cx7="http://schemas.microsoft.com/office/drawing/2016/5/13/chartex" xmlns:cx8="http://schemas.microsoft.com/office/drawing/2016/5/14/chartex" xmlns:mc="http://schemas.openxmlformats.org/markup-compatibility/2006" xmlns:aink="http://schemas.microsoft.com/office/drawing/2016/ink" xmlns:am3d="http://schemas.microsoft.com/office/drawing/2017/model3d" xmlns:o="urn:schemas-microsoft-com:office:office" xmlns:r="http://schemas.openxmlformats.org/officeDocument/2006/relationships" xmlns:m="http://schemas.openxmlformats.org/officeDocument/2006/math" xmlns:v="urn:schemas-microsoft-com:vml" xmlns:wp14="http://schemas.microsoft.com/office/word/2010/wordprocessingDrawing" xmlns:wp="http://schemas.openxmlformats.org/drawingml/2006/wordprocessingDrawing" xmlns:w10="urn:schemas-microsoft-com:office:word" xmlns:w="http://schemas.openxmlformats.org/wordprocessingml/2006/main" xmlns:w14="http://schemas.microsoft.com/office/word/2010/wordml" xmlns:w15="http://schemas.microsoft.com/office/word/2012/wordml" xmlns:w16cid="http://schemas.microsoft.com/office/word/2016/wordml/cid" xmlns:w16se="http://schemas.microsoft.com/office/word/2015/wordml/symex" xmlns:wpg="http://schemas.microsoft.com/office/word/2010/wordprocessingGroup" xmlns:wpi="http://schemas.microsoft.com/office/word/2010/wordprocessingInk" xmlns:wne="http://schemas.microsoft.com/office/word/2006/wordml" xmlns:wps="http://schemas.microsoft.com/office/word/2010/wordprocessingShape" mc:Ignorable="w14 w15 w16se w16cid wp14">
+  <w:endnote w:type="separator" w:id="-1">
+    <w:p>
+      <w:pPr>
+        <w:spacing w:after="0" w:line="240" w:lineRule="auto"/>
+      </w:pPr>
+      <w:r>
+        <w:separator/>
+      </w:r>
+    </w:p>
+  </w:endnote>
+  <w:endnote w:type="continuationSeparator" w:id="0">
+    <w:p>
+      <w:pPr>
+        <w:spacing w:after="0" w:line="240" w:lineRule="auto"/>
+      </w:pPr>
+      <w:r>
+        <w:continuationSeparator/>
+      </w:r>
+    </w:p>
+  </w:endnote>
+</w:endnotes>
+</file>
+
+<file path=word/footnotes.xml><?xml version="1.0" encoding="utf-8"?>
+<w:footnotes xmlns:wpc="http://schemas.microsoft.com/office/word/2010/wordprocessingCanvas" xmlns:cx="http://schemas.microsoft.com/office/drawing/2014/chartex" xmlns:cx1="http://schemas.microsoft.com/office/drawing/2015/9/8/chartex" xmlns:cx2="http://schemas.microsoft.com/office/drawing/2015/10/21/chartex" xmlns:cx3="http://schemas.microsoft.com/office/drawing/2016/5/9/chartex" xmlns:cx4="http://schemas.microsoft.com/office/drawing/2016/5/10/chartex" xmlns:cx5="http://schemas.microsoft.com/office/drawing/2016/5/11/chartex" xmlns:cx6="http://schemas.microsoft.com/office/drawing/2016/5/12/chartex" xmlns:cx7="http://schemas.microsoft.com/office/drawing/2016/5/13/chartex" xmlns:cx8="http://schemas.microsoft.com/office/drawing/2016/5/14/chartex" xmlns:mc="http://schemas.openxmlformats.org/markup-compatibility/2006" xmlns:aink="http://schemas.microsoft.com/office/drawing/2016/ink" xmlns:am3d="http://schemas.microsoft.com/office/drawing/2017/model3d" xmlns:o="urn:schemas-microsoft-com:office:office" xmlns:r="http://schemas.openxmlformats.org/officeDocument/2006/relationships" xmlns:m="http://schemas.openxmlformats.org/officeDocument/2006/math" xmlns:v="urn:schemas-microsoft-com:vml" xmlns:wp14="http://schemas.microsoft.com/office/word/2010/wordprocessingDrawing" xmlns:wp="http://schemas.openxmlformats.org/drawingml/2006/wordprocessingDrawing" xmlns:w10="urn:schemas-microsoft-com:office:word" xmlns:w="http://schemas.openxmlformats.org/wordprocessingml/2006/main" xmlns:w14="http://schemas.microsoft.com/office/word/2010/wordml" xmlns:w15="http://schemas.microsoft.com/office/word/2012/wordml" xmlns:w16cid="http://schemas.microsoft.com/office/word/2016/wordml/cid" xmlns:w16se="http://schemas.microsoft.com/office/word/2015/wordml/symex" xmlns:wpg="http://schemas.microsoft.com/office/word/2010/wordprocessingGroup" xmlns:wpi="http://schemas.microsoft.com/office/word/2010/wordprocessingInk" xmlns:wne="http://schemas.microsoft.com/office/word/2006/wordml" xmlns:wps="http://schemas.microsoft.com/office/word/2010/wordprocessingShape" mc:Ignorable="w14 w15 w16se w16cid wp14">
+  <w:footnote w:type="separator" w:id="-1">
+    <w:p>
+      <w:pPr>
+        <w:spacing w:after="0" w:line="240" w:lineRule="auto"/>
+      </w:pPr>
+      <w:r>
+        <w:separator/>
+      </w:r>
+    </w:p>
+  </w:footnote>
+  <w:footnote w:type="continuationSeparator" w:id="0">
+    <w:p>
+      <w:pPr>
+        <w:spacing w:after="0" w:line="240" w:lineRule="auto"/>
+      </w:pPr>
+      <w:r>
+        <w:continuationSeparator/>
+      </w:r>
+    </w:p>
+  </w:footnote>
+</w:footnotes>
 </file>
 
 <file path=word/styles.xml><?xml version="1.0" encoding="utf-8"?>
@@ -281,7 +1512,7 @@
       </w:pPr>
     </w:pPrDefault>
   </w:docDefaults>
-  <w:latentStyles w:defLockedState="0" w:defUIPriority="99" w:defSemiHidden="0" w:defUnhideWhenUsed="0" w:defQFormat="0" w:count="377">
+  <w:latentStyles w:defLockedState="0" w:defUIPriority="99" w:defSemiHidden="0" w:defUnhideWhenUsed="0" w:defQFormat="0" w:count="376">
     <w:lsdException w:name="Normal" w:uiPriority="0" w:qFormat="1"/>
     <w:lsdException w:name="heading 1" w:uiPriority="9" w:qFormat="1"/>
     <w:lsdException w:name="heading 2" w:semiHidden="1" w:uiPriority="9" w:unhideWhenUsed="1" w:qFormat="1"/>
@@ -387,6 +1618,7 @@
     <w:lsdException w:name="HTML Sample" w:semiHidden="1" w:unhideWhenUsed="1"/>
     <w:lsdException w:name="HTML Typewriter" w:semiHidden="1" w:unhideWhenUsed="1"/>
     <w:lsdException w:name="HTML Variable" w:semiHidden="1" w:unhideWhenUsed="1"/>
+    <w:lsdException w:name="Normal Table" w:semiHidden="1" w:unhideWhenUsed="1"/>
     <w:lsdException w:name="annotation subject" w:semiHidden="1" w:unhideWhenUsed="1"/>
     <w:lsdException w:name="No List" w:semiHidden="1" w:unhideWhenUsed="1"/>
     <w:lsdException w:name="Outline List 1" w:semiHidden="1" w:unhideWhenUsed="1"/>
@@ -432,9 +1664,11 @@
     <w:lsdException w:name="Table Subtle 1" w:semiHidden="1" w:unhideWhenUsed="1"/>
     <w:lsdException w:name="Table Subtle 2" w:semiHidden="1" w:unhideWhenUsed="1"/>
     <w:lsdException w:name="Table Web 1" w:semiHidden="1" w:unhideWhenUsed="1"/>
+    <w:lsdException w:name="Table Web 2" w:semiHidden="1" w:unhideWhenUsed="1"/>
     <w:lsdException w:name="Table Web 3" w:semiHidden="1" w:unhideWhenUsed="1"/>
     <w:lsdException w:name="Balloon Text" w:semiHidden="1" w:unhideWhenUsed="1"/>
     <w:lsdException w:name="Table Grid" w:uiPriority="39"/>
+    <w:lsdException w:name="Table Theme" w:semiHidden="1" w:unhideWhenUsed="1"/>
     <w:lsdException w:name="Placeholder Text" w:semiHidden="1"/>
     <w:lsdException w:name="No Spacing" w:uiPriority="1" w:qFormat="1"/>
     <w:lsdException w:name="Light Shading" w:uiPriority="60"/>
@@ -655,7 +1889,6 @@
     <w:lsdException w:name="Hashtag" w:semiHidden="1" w:unhideWhenUsed="1"/>
     <w:lsdException w:name="Unresolved Mention" w:semiHidden="1" w:unhideWhenUsed="1"/>
     <w:lsdException w:name="Smart Link" w:semiHidden="1" w:unhideWhenUsed="1"/>
-    <w:lsdException w:name="Smart Link Error" w:semiHidden="1" w:unhideWhenUsed="1"/>
   </w:latentStyles>
   <w:style w:type="paragraph" w:default="1" w:styleId="Normal">
     <w:name w:val="Normal"/>
@@ -687,6 +1920,50 @@
     <w:uiPriority w:val="99"/>
     <w:semiHidden/>
     <w:unhideWhenUsed/>
+  </w:style>
+  <w:style w:type="paragraph" w:styleId="Header">
+    <w:name w:val="header"/>
+    <w:basedOn w:val="Normal"/>
+    <w:link w:val="HeaderChar"/>
+    <w:uiPriority w:val="99"/>
+    <w:unhideWhenUsed/>
+    <w:rsid w:val="009B24E7"/>
+    <w:pPr>
+      <w:tabs>
+        <w:tab w:val="center" w:pos="4680"/>
+        <w:tab w:val="right" w:pos="9360"/>
+      </w:tabs>
+      <w:spacing w:after="0" w:line="240" w:lineRule="auto"/>
+    </w:pPr>
+  </w:style>
+  <w:style w:type="character" w:customStyle="1" w:styleId="HeaderChar">
+    <w:name w:val="Header Char"/>
+    <w:basedOn w:val="DefaultParagraphFont"/>
+    <w:link w:val="Header"/>
+    <w:uiPriority w:val="99"/>
+    <w:rsid w:val="009B24E7"/>
+  </w:style>
+  <w:style w:type="paragraph" w:styleId="Footer">
+    <w:name w:val="footer"/>
+    <w:basedOn w:val="Normal"/>
+    <w:link w:val="FooterChar"/>
+    <w:uiPriority w:val="99"/>
+    <w:unhideWhenUsed/>
+    <w:rsid w:val="009B24E7"/>
+    <w:pPr>
+      <w:tabs>
+        <w:tab w:val="center" w:pos="4680"/>
+        <w:tab w:val="right" w:pos="9360"/>
+      </w:tabs>
+      <w:spacing w:after="0" w:line="240" w:lineRule="auto"/>
+    </w:pPr>
+  </w:style>
+  <w:style w:type="character" w:customStyle="1" w:styleId="FooterChar">
+    <w:name w:val="Footer Char"/>
+    <w:basedOn w:val="DefaultParagraphFont"/>
+    <w:link w:val="Footer"/>
+    <w:uiPriority w:val="99"/>
+    <w:rsid w:val="009B24E7"/>
   </w:style>
 </w:styles>
 </file>

</xml_diff>